<commit_message>
This is second commit!
</commit_message>
<xml_diff>
--- a/GIT HUb.docx
+++ b/GIT HUb.docx
@@ -3,8 +3,327 @@
 <w:document xmlns:ve="http://schemas.openxmlformats.org/markup-compatibility/2006" xmlns:o="urn:schemas-microsoft-com:office:office" xmlns:r="http://schemas.openxmlformats.org/officeDocument/2006/relationships" xmlns:m="http://schemas.openxmlformats.org/officeDocument/2006/math" xmlns:v="urn:schemas-microsoft-com:vml" xmlns:wp="http://schemas.openxmlformats.org/drawingml/2006/wordprocessingDrawing" xmlns:w10="urn:schemas-microsoft-com:office:word" xmlns:w="http://schemas.openxmlformats.org/wordprocessingml/2006/main" xmlns:wne="http://schemas.microsoft.com/office/word/2006/wordml">
   <w:body>
     <w:p>
-      <w:r>
-        <w:t>GIT and GIT HUb</w:t>
+      <w:pPr>
+        <w:pStyle w:val="ListParagraph"/>
+        <w:numPr>
+          <w:ilvl w:val="0"/>
+          <w:numId w:val="1"/>
+        </w:numPr>
+        <w:rPr>
+          <w:sz w:val="24"/>
+          <w:szCs w:val="24"/>
+        </w:rPr>
+      </w:pPr>
+      <w:r>
+        <w:rPr>
+          <w:sz w:val="24"/>
+          <w:szCs w:val="24"/>
+        </w:rPr>
+        <w:t>Install the Git</w:t>
+      </w:r>
+    </w:p>
+    <w:p>
+      <w:pPr>
+        <w:pStyle w:val="ListParagraph"/>
+        <w:numPr>
+          <w:ilvl w:val="0"/>
+          <w:numId w:val="1"/>
+        </w:numPr>
+        <w:rPr>
+          <w:sz w:val="24"/>
+          <w:szCs w:val="24"/>
+        </w:rPr>
+      </w:pPr>
+      <w:r>
+        <w:rPr>
+          <w:sz w:val="24"/>
+          <w:szCs w:val="24"/>
+        </w:rPr>
+        <w:t xml:space="preserve"> Go to the directory you want to make the GIT REPO</w:t>
+      </w:r>
+    </w:p>
+    <w:p>
+      <w:pPr>
+        <w:pStyle w:val="ListParagraph"/>
+        <w:rPr>
+          <w:b/>
+          <w:sz w:val="24"/>
+          <w:szCs w:val="24"/>
+        </w:rPr>
+      </w:pPr>
+      <w:r>
+        <w:rPr>
+          <w:sz w:val="24"/>
+          <w:szCs w:val="24"/>
+        </w:rPr>
+        <w:t>D:/Imp Notes for Interview</w:t>
+      </w:r>
+      <w:r>
+        <w:rPr>
+          <w:b/>
+          <w:sz w:val="24"/>
+          <w:szCs w:val="24"/>
+        </w:rPr>
+        <w:t>&gt; Git init</w:t>
+      </w:r>
+    </w:p>
+    <w:p>
+      <w:pPr>
+        <w:pStyle w:val="ListParagraph"/>
+        <w:numPr>
+          <w:ilvl w:val="0"/>
+          <w:numId w:val="1"/>
+        </w:numPr>
+        <w:rPr>
+          <w:sz w:val="24"/>
+          <w:szCs w:val="24"/>
+        </w:rPr>
+      </w:pPr>
+      <w:r>
+        <w:rPr>
+          <w:sz w:val="24"/>
+          <w:szCs w:val="24"/>
+        </w:rPr>
+        <w:t>Create the new file and save it</w:t>
+      </w:r>
+    </w:p>
+    <w:p>
+      <w:pPr>
+        <w:pStyle w:val="ListParagraph"/>
+        <w:numPr>
+          <w:ilvl w:val="0"/>
+          <w:numId w:val="1"/>
+        </w:numPr>
+        <w:rPr>
+          <w:sz w:val="24"/>
+          <w:szCs w:val="24"/>
+        </w:rPr>
+      </w:pPr>
+      <w:r>
+        <w:rPr>
+          <w:b/>
+          <w:sz w:val="24"/>
+          <w:szCs w:val="24"/>
+        </w:rPr>
+        <w:t>&gt;Git status</w:t>
+      </w:r>
+      <w:r>
+        <w:rPr>
+          <w:sz w:val="24"/>
+          <w:szCs w:val="24"/>
+        </w:rPr>
+        <w:t xml:space="preserve"> </w:t>
+      </w:r>
+    </w:p>
+    <w:p>
+      <w:pPr>
+        <w:pStyle w:val="ListParagraph"/>
+        <w:rPr>
+          <w:sz w:val="24"/>
+          <w:szCs w:val="24"/>
+        </w:rPr>
+      </w:pPr>
+      <w:proofErr w:type="gramStart"/>
+      <w:r>
+        <w:rPr>
+          <w:sz w:val="24"/>
+          <w:szCs w:val="24"/>
+        </w:rPr>
+        <w:t>to</w:t>
+      </w:r>
+      <w:proofErr w:type="gramEnd"/>
+      <w:r>
+        <w:rPr>
+          <w:sz w:val="24"/>
+          <w:szCs w:val="24"/>
+        </w:rPr>
+        <w:t xml:space="preserve"> check the status</w:t>
+      </w:r>
+    </w:p>
+    <w:p>
+      <w:pPr>
+        <w:pStyle w:val="ListParagraph"/>
+        <w:numPr>
+          <w:ilvl w:val="0"/>
+          <w:numId w:val="1"/>
+        </w:numPr>
+        <w:rPr>
+          <w:sz w:val="24"/>
+          <w:szCs w:val="24"/>
+        </w:rPr>
+      </w:pPr>
+      <w:r>
+        <w:rPr>
+          <w:b/>
+          <w:sz w:val="24"/>
+          <w:szCs w:val="24"/>
+        </w:rPr>
+        <w:t>&gt;Git add</w:t>
+      </w:r>
+      <w:r>
+        <w:rPr>
+          <w:sz w:val="24"/>
+          <w:szCs w:val="24"/>
+        </w:rPr>
+        <w:t xml:space="preserve"> chapter1.txt</w:t>
+      </w:r>
+    </w:p>
+    <w:p>
+      <w:pPr>
+        <w:rPr>
+          <w:sz w:val="24"/>
+          <w:szCs w:val="24"/>
+        </w:rPr>
+      </w:pPr>
+      <w:r>
+        <w:rPr>
+          <w:sz w:val="24"/>
+          <w:szCs w:val="24"/>
+        </w:rPr>
+        <w:t>This command add the file to the staging</w:t>
+      </w:r>
+    </w:p>
+    <w:p>
+      <w:pPr>
+        <w:pStyle w:val="ListParagraph"/>
+        <w:numPr>
+          <w:ilvl w:val="0"/>
+          <w:numId w:val="1"/>
+        </w:numPr>
+        <w:rPr>
+          <w:sz w:val="24"/>
+          <w:szCs w:val="24"/>
+        </w:rPr>
+      </w:pPr>
+      <w:r>
+        <w:rPr>
+          <w:sz w:val="24"/>
+          <w:szCs w:val="24"/>
+        </w:rPr>
+        <w:t>Add the file to the repo by committing</w:t>
+      </w:r>
+    </w:p>
+    <w:p>
+      <w:pPr>
+        <w:rPr>
+          <w:b/>
+          <w:sz w:val="24"/>
+          <w:szCs w:val="24"/>
+        </w:rPr>
+      </w:pPr>
+      <w:r>
+        <w:rPr>
+          <w:b/>
+          <w:sz w:val="24"/>
+          <w:szCs w:val="24"/>
+        </w:rPr>
+        <w:t>D:\Imp Notes for Interview&gt;git commit -m "This is my First commit!"</w:t>
+      </w:r>
+    </w:p>
+    <w:p>
+      <w:pPr>
+        <w:rPr>
+          <w:sz w:val="24"/>
+          <w:szCs w:val="24"/>
+        </w:rPr>
+      </w:pPr>
+      <w:r>
+        <w:rPr>
+          <w:sz w:val="24"/>
+          <w:szCs w:val="24"/>
+        </w:rPr>
+        <w:t>Make more changes and save the file and close it</w:t>
+      </w:r>
+    </w:p>
+    <w:p>
+      <w:pPr>
+        <w:rPr>
+          <w:b/>
+          <w:sz w:val="24"/>
+          <w:szCs w:val="24"/>
+        </w:rPr>
+      </w:pPr>
+      <w:r>
+        <w:rPr>
+          <w:b/>
+          <w:sz w:val="24"/>
+          <w:szCs w:val="24"/>
+        </w:rPr>
+        <w:t>D:\Imp Notes for Interview&gt;git commit -m "This is my second commit!"</w:t>
+      </w:r>
+    </w:p>
+    <w:p>
+      <w:pPr>
+        <w:rPr>
+          <w:sz w:val="24"/>
+          <w:szCs w:val="24"/>
+        </w:rPr>
+      </w:pPr>
+      <w:r>
+        <w:rPr>
+          <w:sz w:val="24"/>
+          <w:szCs w:val="24"/>
+        </w:rPr>
+        <w:t>To find the difference between the two files use the following command</w:t>
+      </w:r>
+    </w:p>
+    <w:p>
+      <w:pPr>
+        <w:pStyle w:val="ListParagraph"/>
+        <w:ind w:left="1080"/>
+        <w:rPr>
+          <w:b/>
+          <w:sz w:val="24"/>
+          <w:szCs w:val="24"/>
+        </w:rPr>
+      </w:pPr>
+      <w:r>
+        <w:rPr>
+          <w:b/>
+          <w:sz w:val="24"/>
+          <w:szCs w:val="24"/>
+        </w:rPr>
+        <w:t>D:\Imp Notes for Interview&gt;git diff "GIT HUb.docx"</w:t>
+      </w:r>
+    </w:p>
+    <w:p>
+      <w:pPr>
+        <w:rPr>
+          <w:sz w:val="24"/>
+          <w:szCs w:val="24"/>
+        </w:rPr>
+      </w:pPr>
+      <w:r>
+        <w:rPr>
+          <w:sz w:val="24"/>
+          <w:szCs w:val="24"/>
+        </w:rPr>
+        <w:t>To roll back to the last commit give the following command</w:t>
+      </w:r>
+    </w:p>
+    <w:p>
+      <w:pPr>
+        <w:rPr>
+          <w:b/>
+          <w:sz w:val="24"/>
+          <w:szCs w:val="24"/>
+        </w:rPr>
+      </w:pPr>
+      <w:r>
+        <w:rPr>
+          <w:b/>
+          <w:sz w:val="24"/>
+          <w:szCs w:val="24"/>
+        </w:rPr>
+        <w:t>D:\Imp Notes for Interview&gt;git checkout "GIT HUb.doc</w:t>
+      </w:r>
+      <w:r>
+        <w:rPr>
+          <w:b/>
+          <w:sz w:val="24"/>
+          <w:szCs w:val="24"/>
+        </w:rPr>
+        <w:t>x”</w:t>
       </w:r>
     </w:p>
     <w:sectPr>
@@ -15,6 +334,103 @@
     </w:sectPr>
   </w:body>
 </w:document>
+</file>
+
+<file path=word/numbering.xml><?xml version="1.0" encoding="utf-8"?>
+<w:numbering xmlns:ve="http://schemas.openxmlformats.org/markup-compatibility/2006" xmlns:o="urn:schemas-microsoft-com:office:office" xmlns:r="http://schemas.openxmlformats.org/officeDocument/2006/relationships" xmlns:m="http://schemas.openxmlformats.org/officeDocument/2006/math" xmlns:v="urn:schemas-microsoft-com:vml" xmlns:wp="http://schemas.openxmlformats.org/drawingml/2006/wordprocessingDrawing" xmlns:w10="urn:schemas-microsoft-com:office:word" xmlns:w="http://schemas.openxmlformats.org/wordprocessingml/2006/main" xmlns:wne="http://schemas.microsoft.com/office/word/2006/wordml">
+  <w:abstractNum w:abstractNumId="0">
+    <w:nsid w:val="729C0B35"/>
+    <w:multiLevelType w:val="hybridMultilevel"/>
+    <w:tmpl w:val="C2E2F84A"/>
+    <w:lvl w:ilvl="0" w:tplc="4809000F">
+      <w:start w:val="1"/>
+      <w:numFmt w:val="decimal"/>
+      <w:lvlText w:val="%1."/>
+      <w:lvlJc w:val="left"/>
+      <w:pPr>
+        <w:ind w:left="720" w:hanging="360"/>
+      </w:pPr>
+      <w:rPr>
+        <w:rFonts w:hint="default"/>
+      </w:rPr>
+    </w:lvl>
+    <w:lvl w:ilvl="1" w:tplc="48090019" w:tentative="1">
+      <w:start w:val="1"/>
+      <w:numFmt w:val="lowerLetter"/>
+      <w:lvlText w:val="%2."/>
+      <w:lvlJc w:val="left"/>
+      <w:pPr>
+        <w:ind w:left="1440" w:hanging="360"/>
+      </w:pPr>
+    </w:lvl>
+    <w:lvl w:ilvl="2" w:tplc="4809001B" w:tentative="1">
+      <w:start w:val="1"/>
+      <w:numFmt w:val="lowerRoman"/>
+      <w:lvlText w:val="%3."/>
+      <w:lvlJc w:val="right"/>
+      <w:pPr>
+        <w:ind w:left="2160" w:hanging="180"/>
+      </w:pPr>
+    </w:lvl>
+    <w:lvl w:ilvl="3" w:tplc="4809000F" w:tentative="1">
+      <w:start w:val="1"/>
+      <w:numFmt w:val="decimal"/>
+      <w:lvlText w:val="%4."/>
+      <w:lvlJc w:val="left"/>
+      <w:pPr>
+        <w:ind w:left="2880" w:hanging="360"/>
+      </w:pPr>
+    </w:lvl>
+    <w:lvl w:ilvl="4" w:tplc="48090019" w:tentative="1">
+      <w:start w:val="1"/>
+      <w:numFmt w:val="lowerLetter"/>
+      <w:lvlText w:val="%5."/>
+      <w:lvlJc w:val="left"/>
+      <w:pPr>
+        <w:ind w:left="3600" w:hanging="360"/>
+      </w:pPr>
+    </w:lvl>
+    <w:lvl w:ilvl="5" w:tplc="4809001B" w:tentative="1">
+      <w:start w:val="1"/>
+      <w:numFmt w:val="lowerRoman"/>
+      <w:lvlText w:val="%6."/>
+      <w:lvlJc w:val="right"/>
+      <w:pPr>
+        <w:ind w:left="4320" w:hanging="180"/>
+      </w:pPr>
+    </w:lvl>
+    <w:lvl w:ilvl="6" w:tplc="4809000F" w:tentative="1">
+      <w:start w:val="1"/>
+      <w:numFmt w:val="decimal"/>
+      <w:lvlText w:val="%7."/>
+      <w:lvlJc w:val="left"/>
+      <w:pPr>
+        <w:ind w:left="5040" w:hanging="360"/>
+      </w:pPr>
+    </w:lvl>
+    <w:lvl w:ilvl="7" w:tplc="48090019" w:tentative="1">
+      <w:start w:val="1"/>
+      <w:numFmt w:val="lowerLetter"/>
+      <w:lvlText w:val="%8."/>
+      <w:lvlJc w:val="left"/>
+      <w:pPr>
+        <w:ind w:left="5760" w:hanging="360"/>
+      </w:pPr>
+    </w:lvl>
+    <w:lvl w:ilvl="8" w:tplc="4809001B" w:tentative="1">
+      <w:start w:val="1"/>
+      <w:numFmt w:val="lowerRoman"/>
+      <w:lvlText w:val="%9."/>
+      <w:lvlJc w:val="right"/>
+      <w:pPr>
+        <w:ind w:left="6480" w:hanging="180"/>
+      </w:pPr>
+    </w:lvl>
+  </w:abstractNum>
+  <w:num w:numId="1">
+    <w:abstractNumId w:val="0"/>
+  </w:num>
+</w:numbering>
 </file>
 
 <file path=word/styles.xml><?xml version="1.0" encoding="utf-8"?>
@@ -176,7 +592,7 @@
   <w:style w:type="paragraph" w:default="1" w:styleId="Normal">
     <w:name w:val="Normal"/>
     <w:qFormat/>
-    <w:rsid w:val="004A7668"/>
+    <w:rsid w:val="007C218F"/>
   </w:style>
   <w:style w:type="character" w:default="1" w:styleId="DefaultParagraphFont">
     <w:name w:val="Default Paragraph Font"/>
@@ -205,6 +621,17 @@
     <w:uiPriority w:val="99"/>
     <w:semiHidden/>
     <w:unhideWhenUsed/>
+  </w:style>
+  <w:style w:type="paragraph" w:styleId="ListParagraph">
+    <w:name w:val="List Paragraph"/>
+    <w:basedOn w:val="Normal"/>
+    <w:uiPriority w:val="34"/>
+    <w:qFormat/>
+    <w:rsid w:val="007C218F"/>
+    <w:pPr>
+      <w:ind w:left="720"/>
+      <w:contextualSpacing/>
+    </w:pPr>
   </w:style>
 </w:styles>
 </file>

</xml_diff>